<commit_message>
Updated 7.1.5with new EDR after tutoring session
</commit_message>
<xml_diff>
--- a/EmployeeDBSchemaText.docx
+++ b/EmployeeDBSchemaText.docx
@@ -4,7 +4,7 @@
   <w:body>
     <w:p>
       <w:r>
-        <w:t>Departments</w:t>
+        <w:t>departments</w:t>
       </w:r>
     </w:p>
     <w:p>
@@ -13,37 +13,19 @@
       </w:r>
     </w:p>
     <w:p>
-      <w:proofErr w:type="spellStart"/>
-      <w:r>
-        <w:t>dept_no</w:t>
-      </w:r>
-      <w:proofErr w:type="spellEnd"/>
-      <w:r>
-        <w:t xml:space="preserve"> varchar pk</w:t>
-      </w:r>
-    </w:p>
-    <w:p>
-      <w:proofErr w:type="spellStart"/>
-      <w:r>
-        <w:t>dept_name</w:t>
-      </w:r>
-      <w:proofErr w:type="spellEnd"/>
-      <w:r>
-        <w:t xml:space="preserve"> varchar</w:t>
+      <w:r>
+        <w:t>dept_no VARCHAR PK</w:t>
+      </w:r>
+    </w:p>
+    <w:p>
+      <w:r>
+        <w:t>dept_name VARCHAR</w:t>
       </w:r>
     </w:p>
     <w:p/>
     <w:p>
       <w:r>
-        <w:t>"</w:t>
-      </w:r>
-      <w:proofErr w:type="spellStart"/>
-      <w:r>
-        <w:t>Dept_Emp</w:t>
-      </w:r>
-      <w:proofErr w:type="spellEnd"/>
-      <w:r>
-        <w:t>."</w:t>
+        <w:t>employees</w:t>
       </w:r>
     </w:p>
     <w:p>
@@ -52,317 +34,160 @@
       </w:r>
     </w:p>
     <w:p>
-      <w:proofErr w:type="spellStart"/>
+      <w:r>
+        <w:t>emp_no INT PK FK -&lt; titles.emp_no</w:t>
+      </w:r>
+    </w:p>
+    <w:p>
+      <w:r>
+        <w:t>birth_date DATE</w:t>
+      </w:r>
+    </w:p>
+    <w:p>
+      <w:r>
+        <w:t>first_name  VARCHAR</w:t>
+      </w:r>
+    </w:p>
+    <w:p>
+      <w:r>
+        <w:t>last_name VARCHAR</w:t>
+      </w:r>
+    </w:p>
+    <w:p>
+      <w:r>
+        <w:t>gender VARCHAR</w:t>
+      </w:r>
+    </w:p>
+    <w:p>
+      <w:r>
+        <w:t>hire_date DATE</w:t>
+      </w:r>
+    </w:p>
+    <w:p/>
+    <w:p>
+      <w:r>
+        <w:t>dept_emp</w:t>
+      </w:r>
+    </w:p>
+    <w:p>
+      <w:r>
+        <w:t>-</w:t>
+      </w:r>
+    </w:p>
+    <w:p>
+      <w:r>
+        <w:t>emp_no INT PK FK &gt;- employees.emp_no</w:t>
+      </w:r>
+    </w:p>
+    <w:p>
+      <w:r>
+        <w:t>dept_no VARCHAR PK FK &gt;- departments.dept_no</w:t>
+      </w:r>
+    </w:p>
+    <w:p>
+      <w:r>
+        <w:t>from_date</w:t>
+      </w:r>
+    </w:p>
+    <w:p>
+      <w:r>
+        <w:t>to_date</w:t>
+      </w:r>
+    </w:p>
+    <w:p/>
+    <w:p>
+      <w:r>
+        <w:t>dept_manager</w:t>
+      </w:r>
+    </w:p>
+    <w:p>
+      <w:r>
+        <w:t>-</w:t>
+      </w:r>
+    </w:p>
+    <w:p>
+      <w:r>
+        <w:t>dept_no VARCHAR PK FK - departments.dept_no</w:t>
+      </w:r>
+    </w:p>
+    <w:p>
+      <w:r>
+        <w:t>emp_no INT PK FK - employees.emp_no</w:t>
+      </w:r>
+    </w:p>
+    <w:p>
+      <w:r>
+        <w:t>from_date</w:t>
+      </w:r>
+    </w:p>
+    <w:p>
+      <w:r>
+        <w:t>to_date</w:t>
+      </w:r>
+    </w:p>
+    <w:p/>
+    <w:p>
+      <w:r>
+        <w:t>salaries</w:t>
+      </w:r>
+    </w:p>
+    <w:p>
+      <w:r>
+        <w:t>-</w:t>
+      </w:r>
+    </w:p>
+    <w:p>
+      <w:r>
+        <w:t>emp_no INT PK FK - employees.emp_no</w:t>
+      </w:r>
+    </w:p>
+    <w:p>
+      <w:r>
+        <w:t>salary INT</w:t>
+      </w:r>
+    </w:p>
+    <w:p>
+      <w:r>
+        <w:t>from_date</w:t>
+      </w:r>
+    </w:p>
+    <w:p>
+      <w:r>
+        <w:t>to_date</w:t>
+      </w:r>
+    </w:p>
+    <w:p/>
+    <w:p>
+      <w:r>
+        <w:t>titles</w:t>
+      </w:r>
+    </w:p>
+    <w:p>
+      <w:r>
+        <w:t>-</w:t>
+      </w:r>
+    </w:p>
+    <w:p>
       <w:r>
         <w:t>emp_no</w:t>
       </w:r>
-      <w:proofErr w:type="spellEnd"/>
-      <w:r>
-        <w:t xml:space="preserve"> int pk FK &gt;- </w:t>
-      </w:r>
-      <w:proofErr w:type="spellStart"/>
-      <w:r>
-        <w:t>Employees.emp_no</w:t>
-      </w:r>
-      <w:proofErr w:type="spellEnd"/>
-    </w:p>
-    <w:p>
-      <w:proofErr w:type="spellStart"/>
-      <w:r>
-        <w:t>dept_no</w:t>
-      </w:r>
-      <w:proofErr w:type="spellEnd"/>
-      <w:r>
-        <w:t xml:space="preserve"> varchar </w:t>
-      </w:r>
-      <w:proofErr w:type="spellStart"/>
-      <w:r>
-        <w:t>fk</w:t>
-      </w:r>
-      <w:proofErr w:type="spellEnd"/>
-      <w:r>
-        <w:t xml:space="preserve"> &gt;- </w:t>
-      </w:r>
-      <w:proofErr w:type="spellStart"/>
-      <w:r>
-        <w:t>Departments.dept_no</w:t>
-      </w:r>
-      <w:proofErr w:type="spellEnd"/>
-    </w:p>
-    <w:p>
-      <w:proofErr w:type="spellStart"/>
+    </w:p>
+    <w:p>
+      <w:r>
+        <w:t>title VARCHAR PK</w:t>
+      </w:r>
+    </w:p>
+    <w:p>
       <w:r>
         <w:t>from_date</w:t>
       </w:r>
-      <w:proofErr w:type="spellEnd"/>
-      <w:r>
-        <w:t xml:space="preserve"> date</w:t>
-      </w:r>
-    </w:p>
-    <w:p>
-      <w:proofErr w:type="spellStart"/>
+    </w:p>
+    <w:p>
       <w:r>
         <w:t>to_date</w:t>
       </w:r>
-      <w:proofErr w:type="spellEnd"/>
-      <w:r>
-        <w:t xml:space="preserve"> date</w:t>
-      </w:r>
     </w:p>
     <w:p/>
-    <w:p>
-      <w:r>
-        <w:t>"</w:t>
-      </w:r>
-      <w:proofErr w:type="spellStart"/>
-      <w:r>
-        <w:t>Dept_manager</w:t>
-      </w:r>
-      <w:proofErr w:type="spellEnd"/>
-      <w:r>
-        <w:t>"</w:t>
-      </w:r>
-    </w:p>
-    <w:p>
-      <w:r>
-        <w:t>-</w:t>
-      </w:r>
-    </w:p>
-    <w:p>
-      <w:proofErr w:type="spellStart"/>
-      <w:r>
-        <w:t>dept_no</w:t>
-      </w:r>
-      <w:proofErr w:type="spellEnd"/>
-      <w:r>
-        <w:t xml:space="preserve"> varchar pk </w:t>
-      </w:r>
-      <w:proofErr w:type="spellStart"/>
-      <w:r>
-        <w:t>fk</w:t>
-      </w:r>
-      <w:proofErr w:type="spellEnd"/>
-      <w:r>
-        <w:t xml:space="preserve"> - </w:t>
-      </w:r>
-      <w:proofErr w:type="spellStart"/>
-      <w:r>
-        <w:t>Departments.dept_no</w:t>
-      </w:r>
-      <w:proofErr w:type="spellEnd"/>
-    </w:p>
-    <w:p>
-      <w:proofErr w:type="spellStart"/>
-      <w:r>
-        <w:t>emp_no</w:t>
-      </w:r>
-      <w:proofErr w:type="spellEnd"/>
-      <w:r>
-        <w:t xml:space="preserve"> int </w:t>
-      </w:r>
-      <w:proofErr w:type="spellStart"/>
-      <w:r>
-        <w:t>fk</w:t>
-      </w:r>
-      <w:proofErr w:type="spellEnd"/>
-      <w:r>
-        <w:t xml:space="preserve"> - </w:t>
-      </w:r>
-      <w:proofErr w:type="spellStart"/>
-      <w:r>
-        <w:t>Employees.emp_no</w:t>
-      </w:r>
-      <w:proofErr w:type="spellEnd"/>
-    </w:p>
-    <w:p>
-      <w:proofErr w:type="spellStart"/>
-      <w:r>
-        <w:t>from_date</w:t>
-      </w:r>
-      <w:proofErr w:type="spellEnd"/>
-      <w:r>
-        <w:t xml:space="preserve"> date</w:t>
-      </w:r>
-    </w:p>
-    <w:p>
-      <w:proofErr w:type="spellStart"/>
-      <w:r>
-        <w:t>to_date</w:t>
-      </w:r>
-      <w:proofErr w:type="spellEnd"/>
-      <w:r>
-        <w:t xml:space="preserve"> date</w:t>
-      </w:r>
-    </w:p>
-    <w:p/>
-    <w:p/>
-    <w:p>
-      <w:r>
-        <w:t>"Employees"</w:t>
-      </w:r>
-    </w:p>
-    <w:p>
-      <w:r>
-        <w:t>-</w:t>
-      </w:r>
-    </w:p>
-    <w:p>
-      <w:proofErr w:type="spellStart"/>
-      <w:r>
-        <w:t>emp_no</w:t>
-      </w:r>
-      <w:proofErr w:type="spellEnd"/>
-      <w:r>
-        <w:t xml:space="preserve"> int pk</w:t>
-      </w:r>
-    </w:p>
-    <w:p>
-      <w:proofErr w:type="spellStart"/>
-      <w:r>
-        <w:t>birth_date</w:t>
-      </w:r>
-      <w:proofErr w:type="spellEnd"/>
-      <w:r>
-        <w:t xml:space="preserve"> date</w:t>
-      </w:r>
-    </w:p>
-    <w:p>
-      <w:proofErr w:type="spellStart"/>
-      <w:r>
-        <w:t>first_name</w:t>
-      </w:r>
-      <w:proofErr w:type="spellEnd"/>
-      <w:r>
-        <w:t xml:space="preserve"> varchar</w:t>
-      </w:r>
-    </w:p>
-    <w:p>
-      <w:proofErr w:type="spellStart"/>
-      <w:r>
-        <w:t>last_name</w:t>
-      </w:r>
-      <w:proofErr w:type="spellEnd"/>
-      <w:r>
-        <w:t xml:space="preserve"> varchar</w:t>
-      </w:r>
-    </w:p>
-    <w:p>
-      <w:r>
-        <w:t>gender varchar</w:t>
-      </w:r>
-    </w:p>
-    <w:p>
-      <w:proofErr w:type="spellStart"/>
-      <w:r>
-        <w:t>hire_date</w:t>
-      </w:r>
-      <w:proofErr w:type="spellEnd"/>
-      <w:r>
-        <w:t xml:space="preserve"> date</w:t>
-      </w:r>
-    </w:p>
-    <w:p/>
-    <w:p>
-      <w:r>
-        <w:t>"Salaries"</w:t>
-      </w:r>
-    </w:p>
-    <w:p>
-      <w:r>
-        <w:t>-</w:t>
-      </w:r>
-    </w:p>
-    <w:p>
-      <w:proofErr w:type="spellStart"/>
-      <w:r>
-        <w:t>emp_no</w:t>
-      </w:r>
-      <w:proofErr w:type="spellEnd"/>
-      <w:r>
-        <w:t xml:space="preserve"> int pk FK - </w:t>
-      </w:r>
-      <w:proofErr w:type="spellStart"/>
-      <w:r>
-        <w:t>Employees.emp_no</w:t>
-      </w:r>
-      <w:proofErr w:type="spellEnd"/>
-    </w:p>
-    <w:p>
-      <w:r>
-        <w:t>salary int</w:t>
-      </w:r>
-    </w:p>
-    <w:p>
-      <w:proofErr w:type="spellStart"/>
-      <w:r>
-        <w:t>from_date</w:t>
-      </w:r>
-      <w:proofErr w:type="spellEnd"/>
-      <w:r>
-        <w:t xml:space="preserve"> date</w:t>
-      </w:r>
-    </w:p>
-    <w:p>
-      <w:proofErr w:type="spellStart"/>
-      <w:r>
-        <w:t>to_date</w:t>
-      </w:r>
-      <w:proofErr w:type="spellEnd"/>
-      <w:r>
-        <w:t xml:space="preserve"> date</w:t>
-      </w:r>
-    </w:p>
-    <w:p/>
-    <w:p>
-      <w:r>
-        <w:t>"Titles"</w:t>
-      </w:r>
-    </w:p>
-    <w:p>
-      <w:r>
-        <w:t>-</w:t>
-      </w:r>
-    </w:p>
-    <w:p>
-      <w:proofErr w:type="spellStart"/>
-      <w:r>
-        <w:t>emp_no</w:t>
-      </w:r>
-      <w:proofErr w:type="spellEnd"/>
-      <w:r>
-        <w:t xml:space="preserve"> int pk FK &gt;- </w:t>
-      </w:r>
-      <w:proofErr w:type="spellStart"/>
-      <w:r>
-        <w:t>Employees.emp_no</w:t>
-      </w:r>
-      <w:proofErr w:type="spellEnd"/>
-    </w:p>
-    <w:p>
-      <w:r>
-        <w:t>title varchar</w:t>
-      </w:r>
-    </w:p>
-    <w:p>
-      <w:proofErr w:type="spellStart"/>
-      <w:r>
-        <w:t>from_date</w:t>
-      </w:r>
-      <w:proofErr w:type="spellEnd"/>
-      <w:r>
-        <w:t xml:space="preserve"> date</w:t>
-      </w:r>
-    </w:p>
-    <w:p>
-      <w:proofErr w:type="spellStart"/>
-      <w:r>
-        <w:t>to_date</w:t>
-      </w:r>
-      <w:proofErr w:type="spellEnd"/>
-      <w:r>
-        <w:t xml:space="preserve"> date</w:t>
-      </w:r>
-    </w:p>
     <w:sectPr>
       <w:pgSz w:w="12240" w:h="15840"/>
       <w:pgMar w:top="1440" w:right="1440" w:bottom="1440" w:left="1440" w:header="720" w:footer="720" w:gutter="0"/>

</xml_diff>